<commit_message>
Swapped out Build.VERSION.SdkInt >= BuildVersionCodes.P for OperatingSystem.IsAndroidVersionAtLeast(28)
</commit_message>
<xml_diff>
--- a/Converting to net7.0-android.docx
+++ b/Converting to net7.0-android.docx
@@ -10368,6 +10368,234 @@
         <w:pStyle w:val="NoSpacing"/>
         <w:rPr>
           <w:rFonts w:cstheme="minorHAnsi"/>
+          <w:color w:val="000000" w:themeColor="text1"/>
+        </w:rPr>
+      </w:pPr>
+      <w:r>
+        <w:rPr>
+          <w:rFonts w:cstheme="minorHAnsi"/>
+          <w:color w:val="000000" w:themeColor="text1"/>
+        </w:rPr>
+        <w:t xml:space="preserve">After I asked the question </w:t>
+      </w:r>
+      <w:r>
+        <w:rPr>
+          <w:rFonts w:cstheme="minorHAnsi"/>
+          <w:color w:val="000000" w:themeColor="text1"/>
+        </w:rPr>
+        <w:t>at</w:t>
+      </w:r>
+      <w:r>
+        <w:rPr>
+          <w:rFonts w:cstheme="minorHAnsi"/>
+          <w:color w:val="000000" w:themeColor="text1"/>
+        </w:rPr>
+        <w:t xml:space="preserve"> </w:t>
+      </w:r>
+      <w:proofErr w:type="spellStart"/>
+      <w:r>
+        <w:rPr>
+          <w:rFonts w:cstheme="minorHAnsi"/>
+          <w:color w:val="000000" w:themeColor="text1"/>
+        </w:rPr>
+        <w:t>Xamarin.Android</w:t>
+      </w:r>
+      <w:proofErr w:type="spellEnd"/>
+      <w:r>
+        <w:rPr>
+          <w:rFonts w:cstheme="minorHAnsi"/>
+          <w:color w:val="000000" w:themeColor="text1"/>
+        </w:rPr>
+        <w:t xml:space="preserve"> I did get </w:t>
+      </w:r>
+      <w:r>
+        <w:rPr>
+          <w:rFonts w:cstheme="minorHAnsi"/>
+          <w:color w:val="000000" w:themeColor="text1"/>
+        </w:rPr>
+        <w:t xml:space="preserve">an </w:t>
+      </w:r>
+      <w:r>
+        <w:rPr>
+          <w:rFonts w:cstheme="minorHAnsi"/>
+          <w:color w:val="000000" w:themeColor="text1"/>
+        </w:rPr>
+        <w:t xml:space="preserve">answer for </w:t>
+      </w:r>
+      <w:proofErr w:type="gramStart"/>
+      <w:r>
+        <w:rPr>
+          <w:rFonts w:cstheme="minorHAnsi"/>
+          <w:color w:val="000000" w:themeColor="text1"/>
+        </w:rPr>
+        <w:t xml:space="preserve">a </w:t>
+      </w:r>
+      <w:r>
+        <w:rPr>
+          <w:rFonts w:cstheme="minorHAnsi"/>
+          <w:color w:val="000000" w:themeColor="text1"/>
+        </w:rPr>
+        <w:t>.Net</w:t>
+      </w:r>
+      <w:proofErr w:type="gramEnd"/>
+      <w:r>
+        <w:rPr>
+          <w:rFonts w:cstheme="minorHAnsi"/>
+          <w:color w:val="000000" w:themeColor="text1"/>
+        </w:rPr>
+        <w:t>7</w:t>
+      </w:r>
+      <w:r>
+        <w:rPr>
+          <w:rFonts w:cstheme="minorHAnsi"/>
+          <w:color w:val="000000" w:themeColor="text1"/>
+        </w:rPr>
+        <w:t xml:space="preserve"> </w:t>
+      </w:r>
+      <w:r>
+        <w:rPr>
+          <w:rFonts w:cstheme="minorHAnsi"/>
+          <w:color w:val="000000" w:themeColor="text1"/>
+        </w:rPr>
+        <w:t xml:space="preserve">app </w:t>
+      </w:r>
+      <w:r>
+        <w:rPr>
+          <w:rFonts w:cstheme="minorHAnsi"/>
+          <w:color w:val="000000" w:themeColor="text1"/>
+        </w:rPr>
+        <w:t xml:space="preserve">and that is to use </w:t>
+      </w:r>
+    </w:p>
+    <w:p>
+      <w:pPr>
+        <w:pStyle w:val="NoSpacing"/>
+        <w:rPr>
+          <w:rFonts w:cstheme="minorHAnsi"/>
+          <w:color w:val="000000" w:themeColor="text1"/>
+        </w:rPr>
+      </w:pPr>
+      <w:r>
+        <w:rPr>
+          <w:rFonts w:cstheme="minorHAnsi"/>
+          <w:color w:val="000000" w:themeColor="text1"/>
+        </w:rPr>
+        <w:t>if (</w:t>
+      </w:r>
+      <w:proofErr w:type="spellStart"/>
+      <w:r>
+        <w:rPr>
+          <w:rFonts w:cstheme="minorHAnsi"/>
+          <w:color w:val="000000" w:themeColor="text1"/>
+        </w:rPr>
+        <w:t>OperatingSystem.IsAndroidVersionAtLeast</w:t>
+      </w:r>
+      <w:proofErr w:type="spellEnd"/>
+      <w:r>
+        <w:rPr>
+          <w:rFonts w:cstheme="minorHAnsi"/>
+          <w:color w:val="000000" w:themeColor="text1"/>
+        </w:rPr>
+        <w:t>(28))</w:t>
+      </w:r>
+      <w:r>
+        <w:rPr>
+          <w:rFonts w:cstheme="minorHAnsi"/>
+          <w:color w:val="000000" w:themeColor="text1"/>
+        </w:rPr>
+        <w:t xml:space="preserve"> instead of </w:t>
+      </w:r>
+      <w:r>
+        <w:rPr>
+          <w:rFonts w:cstheme="minorHAnsi"/>
+          <w:color w:val="000000" w:themeColor="text1"/>
+        </w:rPr>
+        <w:t xml:space="preserve">the normal style </w:t>
+      </w:r>
+      <w:r>
+        <w:rPr>
+          <w:rFonts w:cstheme="minorHAnsi"/>
+          <w:color w:val="000000" w:themeColor="text1"/>
+        </w:rPr>
+        <w:t xml:space="preserve">of </w:t>
+      </w:r>
+      <w:r>
+        <w:rPr>
+          <w:rFonts w:cstheme="minorHAnsi"/>
+          <w:color w:val="000000" w:themeColor="text1"/>
+        </w:rPr>
+        <w:t>if (</w:t>
+      </w:r>
+      <w:proofErr w:type="spellStart"/>
+      <w:proofErr w:type="gramStart"/>
+      <w:r>
+        <w:rPr>
+          <w:rFonts w:cstheme="minorHAnsi"/>
+          <w:color w:val="000000" w:themeColor="text1"/>
+        </w:rPr>
+        <w:t>Build.VERSION.SdkInt</w:t>
+      </w:r>
+      <w:proofErr w:type="spellEnd"/>
+      <w:proofErr w:type="gramEnd"/>
+      <w:r>
+        <w:rPr>
+          <w:rFonts w:cstheme="minorHAnsi"/>
+          <w:color w:val="000000" w:themeColor="text1"/>
+        </w:rPr>
+        <w:t xml:space="preserve"> &gt;= </w:t>
+      </w:r>
+      <w:proofErr w:type="spellStart"/>
+      <w:r>
+        <w:rPr>
+          <w:rFonts w:cstheme="minorHAnsi"/>
+          <w:color w:val="000000" w:themeColor="text1"/>
+        </w:rPr>
+        <w:t>BuildVersionCodes.P</w:t>
+      </w:r>
+      <w:proofErr w:type="spellEnd"/>
+      <w:r>
+        <w:rPr>
+          <w:rFonts w:cstheme="minorHAnsi"/>
+          <w:color w:val="000000" w:themeColor="text1"/>
+        </w:rPr>
+        <w:t>)</w:t>
+      </w:r>
+      <w:r>
+        <w:rPr>
+          <w:rFonts w:cstheme="minorHAnsi"/>
+          <w:color w:val="000000" w:themeColor="text1"/>
+        </w:rPr>
+        <w:t>. That allows a successful build without any warning</w:t>
+      </w:r>
+      <w:r>
+        <w:rPr>
+          <w:rFonts w:cstheme="minorHAnsi"/>
+          <w:color w:val="000000" w:themeColor="text1"/>
+        </w:rPr>
+        <w:t>s when using Nullable</w:t>
+      </w:r>
+      <w:r>
+        <w:rPr>
+          <w:rFonts w:cstheme="minorHAnsi"/>
+          <w:color w:val="000000" w:themeColor="text1"/>
+        </w:rPr>
+        <w:t xml:space="preserve">  </w:t>
+      </w:r>
+    </w:p>
+    <w:p>
+      <w:pPr>
+        <w:pStyle w:val="NoSpacing"/>
+        <w:rPr>
+          <w:rFonts w:cstheme="minorHAnsi"/>
+          <w:color w:val="000000" w:themeColor="text1"/>
+        </w:rPr>
+      </w:pPr>
+    </w:p>
+    <w:p>
+      <w:pPr>
+        <w:pStyle w:val="NoSpacing"/>
+        <w:rPr>
+          <w:rFonts w:cstheme="minorHAnsi"/>
           <w:b/>
           <w:bCs/>
           <w:color w:val="000000"/>
@@ -10904,6 +11132,13 @@
           <w:rFonts w:cstheme="minorHAnsi"/>
           <w:color w:val="000000"/>
         </w:rPr>
+        <w:t xml:space="preserve">the </w:t>
+      </w:r>
+      <w:r>
+        <w:rPr>
+          <w:rFonts w:cstheme="minorHAnsi"/>
+          <w:color w:val="000000"/>
+        </w:rPr>
         <w:t>NuGet</w:t>
       </w:r>
       <w:r>
@@ -11174,7 +11409,21 @@
           <w:rFonts w:cstheme="minorHAnsi"/>
           <w:color w:val="000000"/>
         </w:rPr>
-        <w:t>9,044KB</w:t>
+        <w:t>9,04</w:t>
+      </w:r>
+      <w:r>
+        <w:rPr>
+          <w:rFonts w:cstheme="minorHAnsi"/>
+          <w:color w:val="000000"/>
+        </w:rPr>
+        <w:t>5</w:t>
+      </w:r>
+      <w:r>
+        <w:rPr>
+          <w:rFonts w:cstheme="minorHAnsi"/>
+          <w:color w:val="000000"/>
+        </w:rPr>
+        <w:t>KB</w:t>
       </w:r>
     </w:p>
     <w:p>
@@ -11286,6 +11535,21 @@
     </w:p>
     <w:p>
       <w:pPr>
+        <w:rPr>
+          <w:rFonts w:cstheme="minorHAnsi"/>
+          <w:color w:val="000000"/>
+        </w:rPr>
+      </w:pPr>
+      <w:r>
+        <w:rPr>
+          <w:rFonts w:cstheme="minorHAnsi"/>
+          <w:color w:val="000000"/>
+        </w:rPr>
+        <w:br w:type="page"/>
+      </w:r>
+    </w:p>
+    <w:p>
+      <w:pPr>
         <w:pStyle w:val="NoSpacing"/>
         <w:rPr>
           <w:rFonts w:cstheme="minorHAnsi"/>
@@ -11297,17 +11561,16 @@
           <w:rFonts w:cstheme="minorHAnsi"/>
           <w:color w:val="000000"/>
         </w:rPr>
-        <w:t xml:space="preserve">By </w:t>
-      </w:r>
-      <w:proofErr w:type="gramStart"/>
-      <w:r>
-        <w:rPr>
-          <w:rFonts w:cstheme="minorHAnsi"/>
-          <w:color w:val="000000"/>
-        </w:rPr>
-        <w:t>default</w:t>
-      </w:r>
-      <w:proofErr w:type="gramEnd"/>
+        <w:lastRenderedPageBreak/>
+        <w:t>By default</w:t>
+      </w:r>
+      <w:r>
+        <w:rPr>
+          <w:rFonts w:cstheme="minorHAnsi"/>
+          <w:color w:val="000000"/>
+        </w:rPr>
+        <w:t>,</w:t>
+      </w:r>
       <w:r>
         <w:rPr>
           <w:rFonts w:cstheme="minorHAnsi"/>
@@ -11544,6 +11807,352 @@
           <w:rFonts w:cstheme="minorHAnsi"/>
         </w:rPr>
       </w:pPr>
+    </w:p>
+    <w:p>
+      <w:pPr>
+        <w:pStyle w:val="NoSpacing"/>
+        <w:rPr>
+          <w:rFonts w:cstheme="minorHAnsi"/>
+          <w:b/>
+          <w:bCs/>
+          <w:color w:val="000000"/>
+        </w:rPr>
+      </w:pPr>
+      <w:r>
+        <w:rPr>
+          <w:rFonts w:cstheme="minorHAnsi"/>
+          <w:b/>
+          <w:bCs/>
+        </w:rPr>
+        <w:t xml:space="preserve">Correction to </w:t>
+      </w:r>
+      <w:proofErr w:type="spellStart"/>
+      <w:r>
+        <w:rPr>
+          <w:rFonts w:cstheme="minorHAnsi"/>
+          <w:b/>
+          <w:bCs/>
+          <w:color w:val="000000"/>
+        </w:rPr>
+        <w:t>RuntimeIdentifiers</w:t>
+      </w:r>
+      <w:proofErr w:type="spellEnd"/>
+    </w:p>
+    <w:p>
+      <w:pPr>
+        <w:pStyle w:val="NoSpacing"/>
+        <w:rPr>
+          <w:rFonts w:cstheme="minorHAnsi"/>
+          <w:b/>
+          <w:bCs/>
+        </w:rPr>
+      </w:pPr>
+    </w:p>
+    <w:p>
+      <w:pPr>
+        <w:pStyle w:val="NoSpacing"/>
+        <w:rPr>
+          <w:rFonts w:cstheme="minorHAnsi"/>
+        </w:rPr>
+      </w:pPr>
+      <w:r>
+        <w:rPr>
+          <w:rFonts w:cstheme="minorHAnsi"/>
+        </w:rPr>
+        <w:t xml:space="preserve">I’ve since learnt that </w:t>
+      </w:r>
+      <w:r>
+        <w:rPr>
+          <w:rFonts w:cstheme="minorHAnsi"/>
+        </w:rPr>
+        <w:t>the line I add</w:t>
+      </w:r>
+      <w:r>
+        <w:rPr>
+          <w:rFonts w:cstheme="minorHAnsi"/>
+        </w:rPr>
+        <w:t>ed</w:t>
+      </w:r>
+      <w:r>
+        <w:rPr>
+          <w:rFonts w:cstheme="minorHAnsi"/>
+        </w:rPr>
+        <w:t xml:space="preserve"> </w:t>
+      </w:r>
+      <w:proofErr w:type="gramStart"/>
+      <w:r>
+        <w:rPr>
+          <w:rFonts w:cstheme="minorHAnsi"/>
+        </w:rPr>
+        <w:t xml:space="preserve">in </w:t>
+      </w:r>
+      <w:r>
+        <w:rPr>
+          <w:rFonts w:cstheme="minorHAnsi"/>
+        </w:rPr>
+        <w:t>.</w:t>
+      </w:r>
+      <w:proofErr w:type="spellStart"/>
+      <w:r>
+        <w:rPr>
+          <w:rFonts w:cstheme="minorHAnsi"/>
+        </w:rPr>
+        <w:t>cs</w:t>
+      </w:r>
+      <w:r>
+        <w:rPr>
+          <w:rFonts w:cstheme="minorHAnsi"/>
+        </w:rPr>
+        <w:t>pro</w:t>
+      </w:r>
+      <w:r>
+        <w:rPr>
+          <w:rFonts w:cstheme="minorHAnsi"/>
+        </w:rPr>
+        <w:t>g</w:t>
+      </w:r>
+      <w:proofErr w:type="spellEnd"/>
+      <w:proofErr w:type="gramEnd"/>
+      <w:r>
+        <w:rPr>
+          <w:rFonts w:cstheme="minorHAnsi"/>
+        </w:rPr>
+        <w:t xml:space="preserve"> </w:t>
+      </w:r>
+      <w:r>
+        <w:rPr>
+          <w:rFonts w:cstheme="minorHAnsi"/>
+        </w:rPr>
+        <w:t xml:space="preserve">for </w:t>
+      </w:r>
+      <w:proofErr w:type="spellStart"/>
+      <w:r>
+        <w:rPr>
+          <w:rFonts w:cstheme="minorHAnsi"/>
+        </w:rPr>
+        <w:t>Runtime</w:t>
+      </w:r>
+      <w:r>
+        <w:rPr>
+          <w:rFonts w:cstheme="minorHAnsi"/>
+        </w:rPr>
+        <w:t>Identifiers</w:t>
+      </w:r>
+      <w:proofErr w:type="spellEnd"/>
+      <w:r>
+        <w:rPr>
+          <w:rFonts w:cstheme="minorHAnsi"/>
+        </w:rPr>
+        <w:t xml:space="preserve"> instead of being</w:t>
+      </w:r>
+      <w:r>
+        <w:rPr>
+          <w:rFonts w:cstheme="minorHAnsi"/>
+        </w:rPr>
+        <w:t xml:space="preserve"> just</w:t>
+      </w:r>
+    </w:p>
+    <w:p>
+      <w:pPr>
+        <w:pStyle w:val="NoSpacing"/>
+        <w:rPr>
+          <w:rFonts w:cstheme="minorHAnsi"/>
+          <w:color w:val="000000"/>
+          <w:sz w:val="20"/>
+          <w:szCs w:val="20"/>
+        </w:rPr>
+      </w:pPr>
+    </w:p>
+    <w:p>
+      <w:pPr>
+        <w:pStyle w:val="NoSpacing"/>
+        <w:rPr>
+          <w:rFonts w:cstheme="minorHAnsi"/>
+          <w:b/>
+          <w:bCs/>
+          <w:sz w:val="20"/>
+          <w:szCs w:val="20"/>
+        </w:rPr>
+      </w:pPr>
+      <w:r>
+        <w:rPr>
+          <w:rFonts w:cstheme="minorHAnsi"/>
+          <w:color w:val="000000"/>
+          <w:sz w:val="20"/>
+          <w:szCs w:val="20"/>
+        </w:rPr>
+        <w:t>&lt;RuntimeIdentifiers&gt;android-</w:t>
+      </w:r>
+      <w:proofErr w:type="gramStart"/>
+      <w:r>
+        <w:rPr>
+          <w:rFonts w:cstheme="minorHAnsi"/>
+          <w:color w:val="000000"/>
+          <w:sz w:val="20"/>
+          <w:szCs w:val="20"/>
+        </w:rPr>
+        <w:t>arm;android</w:t>
+      </w:r>
+      <w:proofErr w:type="gramEnd"/>
+      <w:r>
+        <w:rPr>
+          <w:rFonts w:cstheme="minorHAnsi"/>
+          <w:color w:val="000000"/>
+          <w:sz w:val="20"/>
+          <w:szCs w:val="20"/>
+        </w:rPr>
+        <w:t>-arm64&lt;/RuntimeIdentifiers&gt;</w:t>
+      </w:r>
+    </w:p>
+    <w:p>
+      <w:pPr>
+        <w:pStyle w:val="NoSpacing"/>
+        <w:rPr>
+          <w:rFonts w:cstheme="minorHAnsi"/>
+        </w:rPr>
+      </w:pPr>
+    </w:p>
+    <w:p>
+      <w:pPr>
+        <w:pStyle w:val="NoSpacing"/>
+        <w:rPr>
+          <w:rFonts w:cstheme="minorHAnsi"/>
+        </w:rPr>
+      </w:pPr>
+      <w:r>
+        <w:rPr>
+          <w:rFonts w:cstheme="minorHAnsi"/>
+        </w:rPr>
+        <w:t>It should</w:t>
+      </w:r>
+      <w:r>
+        <w:rPr>
+          <w:rFonts w:cstheme="minorHAnsi"/>
+        </w:rPr>
+        <w:t>’ve</w:t>
+      </w:r>
+      <w:r>
+        <w:rPr>
+          <w:rFonts w:cstheme="minorHAnsi"/>
+        </w:rPr>
+        <w:t xml:space="preserve"> ha</w:t>
+      </w:r>
+      <w:r>
+        <w:rPr>
+          <w:rFonts w:cstheme="minorHAnsi"/>
+        </w:rPr>
+        <w:t>d</w:t>
+      </w:r>
+      <w:r>
+        <w:rPr>
+          <w:rFonts w:cstheme="minorHAnsi"/>
+        </w:rPr>
+        <w:t xml:space="preserve"> the </w:t>
+      </w:r>
+      <w:r>
+        <w:rPr>
+          <w:rFonts w:cstheme="minorHAnsi"/>
+        </w:rPr>
+        <w:t>Condition Configuration</w:t>
+      </w:r>
+      <w:r>
+        <w:rPr>
+          <w:rFonts w:cstheme="minorHAnsi"/>
+        </w:rPr>
+        <w:t xml:space="preserve"> added.</w:t>
+      </w:r>
+    </w:p>
+    <w:p>
+      <w:pPr>
+        <w:pStyle w:val="NoSpacing"/>
+        <w:rPr>
+          <w:rFonts w:cstheme="minorHAnsi"/>
+          <w:color w:val="000000"/>
+          <w:sz w:val="20"/>
+          <w:szCs w:val="20"/>
+        </w:rPr>
+      </w:pPr>
+    </w:p>
+    <w:p>
+      <w:pPr>
+        <w:pStyle w:val="NoSpacing"/>
+        <w:rPr>
+          <w:rFonts w:cstheme="minorHAnsi"/>
+          <w:b/>
+          <w:bCs/>
+          <w:sz w:val="20"/>
+          <w:szCs w:val="20"/>
+        </w:rPr>
+      </w:pPr>
+      <w:r>
+        <w:rPr>
+          <w:rFonts w:cstheme="minorHAnsi"/>
+          <w:color w:val="000000"/>
+          <w:sz w:val="20"/>
+          <w:szCs w:val="20"/>
+        </w:rPr>
+        <w:t>&lt;</w:t>
+      </w:r>
+      <w:proofErr w:type="spellStart"/>
+      <w:r>
+        <w:rPr>
+          <w:rFonts w:cstheme="minorHAnsi"/>
+          <w:color w:val="000000"/>
+          <w:sz w:val="20"/>
+          <w:szCs w:val="20"/>
+        </w:rPr>
+        <w:t>RuntimeIdentifiers</w:t>
+      </w:r>
+      <w:proofErr w:type="spellEnd"/>
+      <w:r>
+        <w:rPr>
+          <w:rFonts w:cstheme="minorHAnsi"/>
+          <w:color w:val="000000"/>
+          <w:sz w:val="20"/>
+          <w:szCs w:val="20"/>
+        </w:rPr>
+        <w:t xml:space="preserve"> Condition=" '$(Configuration)' == 'Release' "&gt;android-</w:t>
+      </w:r>
+      <w:proofErr w:type="gramStart"/>
+      <w:r>
+        <w:rPr>
+          <w:rFonts w:cstheme="minorHAnsi"/>
+          <w:color w:val="000000"/>
+          <w:sz w:val="20"/>
+          <w:szCs w:val="20"/>
+        </w:rPr>
+        <w:t>arm;android</w:t>
+      </w:r>
+      <w:proofErr w:type="gramEnd"/>
+      <w:r>
+        <w:rPr>
+          <w:rFonts w:cstheme="minorHAnsi"/>
+          <w:color w:val="000000"/>
+          <w:sz w:val="20"/>
+          <w:szCs w:val="20"/>
+        </w:rPr>
+        <w:t>-arm64&lt;/</w:t>
+      </w:r>
+      <w:proofErr w:type="spellStart"/>
+      <w:r>
+        <w:rPr>
+          <w:rFonts w:cstheme="minorHAnsi"/>
+          <w:color w:val="000000"/>
+          <w:sz w:val="20"/>
+          <w:szCs w:val="20"/>
+        </w:rPr>
+        <w:t>RuntimeIdentifiers</w:t>
+      </w:r>
+      <w:proofErr w:type="spellEnd"/>
+      <w:r>
+        <w:rPr>
+          <w:rFonts w:cstheme="minorHAnsi"/>
+          <w:color w:val="000000"/>
+          <w:sz w:val="20"/>
+          <w:szCs w:val="20"/>
+        </w:rPr>
+        <w:t>&gt;</w:t>
+      </w:r>
     </w:p>
     <w:sectPr>
       <w:pgSz w:w="11906" w:h="16838"/>

</xml_diff>